<commit_message>
Almost done with preprocessing after creating proposal and realized that a completely new approach is needed. Moving to unsupervised methods after this.
</commit_message>
<xml_diff>
--- a/Proposal.docx
+++ b/Proposal.docx
@@ -10,7 +10,6 @@
           <w:docPartUnique/>
         </w:docPartObj>
       </w:sdtPr>
-      <w:sdtEndPr/>
       <w:sdtContent>
         <w:p>
           <w:r>
@@ -89,7 +88,6 @@
                                   <w:dataBinding w:prefixMappings="xmlns:ns0='http://schemas.openxmlformats.org/package/2006/metadata/core-properties' xmlns:ns1='http://purl.org/dc/elements/1.1/'" w:xpath="/ns0:coreProperties[1]/ns1:title[1]" w:storeItemID="{6C3C8BC8-F283-45AE-878A-BAB7291924A1}"/>
                                   <w:text/>
                                 </w:sdtPr>
-                                <w:sdtEndPr/>
                                 <w:sdtContent>
                                   <w:p>
                                     <w:pPr>
@@ -145,7 +143,6 @@
                                   <w:dataBinding w:prefixMappings="xmlns:ns0='http://schemas.microsoft.com/office/2006/coverPageProps'" w:xpath="/ns0:CoverPageProperties[1]/ns0:Abstract[1]" w:storeItemID="{55AF091B-3C7A-41E3-B477-F2FDAA23CFDA}"/>
                                   <w:text/>
                                 </w:sdtPr>
-                                <w:sdtEndPr/>
                                 <w:sdtContent>
                                   <w:p>
                                     <w:pPr>
@@ -252,7 +249,6 @@
                             <w:dataBinding w:prefixMappings="xmlns:ns0='http://schemas.openxmlformats.org/package/2006/metadata/core-properties' xmlns:ns1='http://purl.org/dc/elements/1.1/'" w:xpath="/ns0:coreProperties[1]/ns1:title[1]" w:storeItemID="{6C3C8BC8-F283-45AE-878A-BAB7291924A1}"/>
                             <w:text/>
                           </w:sdtPr>
-                          <w:sdtEndPr/>
                           <w:sdtContent>
                             <w:p>
                               <w:pPr>
@@ -308,7 +304,6 @@
                             <w:dataBinding w:prefixMappings="xmlns:ns0='http://schemas.microsoft.com/office/2006/coverPageProps'" w:xpath="/ns0:CoverPageProperties[1]/ns0:Abstract[1]" w:storeItemID="{55AF091B-3C7A-41E3-B477-F2FDAA23CFDA}"/>
                             <w:text/>
                           </w:sdtPr>
-                          <w:sdtEndPr/>
                           <w:sdtContent>
                             <w:p>
                               <w:pPr>
@@ -476,7 +471,6 @@
                                     <w:dataBinding w:prefixMappings="xmlns:ns0='http://schemas.openxmlformats.org/package/2006/metadata/core-properties' xmlns:ns1='http://purl.org/dc/elements/1.1/'" w:xpath="/ns0:coreProperties[1]/ns1:subject[1]" w:storeItemID="{6C3C8BC8-F283-45AE-878A-BAB7291924A1}"/>
                                     <w:text/>
                                   </w:sdtPr>
-                                  <w:sdtEndPr/>
                                   <w:sdtContent>
                                     <w:r>
                                       <w:rPr>
@@ -542,7 +536,6 @@
                               <w:dataBinding w:prefixMappings="xmlns:ns0='http://schemas.openxmlformats.org/package/2006/metadata/core-properties' xmlns:ns1='http://purl.org/dc/elements/1.1/'" w:xpath="/ns0:coreProperties[1]/ns1:subject[1]" w:storeItemID="{6C3C8BC8-F283-45AE-878A-BAB7291924A1}"/>
                               <w:text/>
                             </w:sdtPr>
-                            <w:sdtEndPr/>
                             <w:sdtContent>
                               <w:r>
                                 <w:rPr>

</xml_diff>